<commit_message>
recalculate and change optics
</commit_message>
<xml_diff>
--- a/code/TablesFigures/Table S4 - DDM recov study.docx
+++ b/code/TablesFigures/Table S4 - DDM recov study.docx
@@ -493,7 +493,7 @@
                 <w:szCs w:val="24"/>
                 <w:color w:val="000000"/>
               </w:rPr>
-              <w:t xml:space="preserve">0.94</w:t>
+              <w:t xml:space="preserve">0.93</w:t>
             </w:r>
           </w:p>
         </w:tc>
@@ -869,7 +869,7 @@
                 <w:szCs w:val="24"/>
                 <w:color w:val="000000"/>
               </w:rPr>
-              <w:t xml:space="preserve">0.54</w:t>
+              <w:t xml:space="preserve">0.90</w:t>
             </w:r>
           </w:p>
         </w:tc>
@@ -932,7 +932,7 @@
                 <w:szCs w:val="24"/>
                 <w:color w:val="000000"/>
               </w:rPr>
-              <w:t xml:space="preserve">DDM = drift diffusion model; r &gt; .75 is considered good, r &gt; .95 is consideered excellent. Note that the correlation for the bias parameter z suggests an insufficient reliability.</w:t>
+              <w:t xml:space="preserve">DDM = drift diffusion model; r &gt; .75 is considered good, r &gt; .95 is considered excellent.</w:t>
             </w:r>
           </w:p>
         </w:tc>

</xml_diff>